<commit_message>
updated resume with working qr code
</commit_message>
<xml_diff>
--- a/Resume2025.docx
+++ b/Resume2025.docx
@@ -17,28 +17,25 @@
       </w:pPr>
       <w:r>
         <w:rPr>
-          <w:rFonts w:ascii="Times New Roman" w:eastAsia="News Gothic MT" w:hAnsi="Times New Roman" w:cs="Times New Roman"/>
+          <w:rFonts w:ascii="Times New Roman" w:hAnsi="Times New Roman" w:cs="Times New Roman"/>
           <w:b/>
-          <w:bCs/>
-          <w:noProof/>
-          <w:color w:val="1155CC"/>
-          <w:szCs w:val="28"/>
-          <w:u w:val="single"/>
-          <w:vertAlign w:val="subscript"/>
+          <w:sz w:val="40"/>
+          <w:szCs w:val="40"/>
+          <w:lang w:val="es-MX"/>
         </w:rPr>
         <w:drawing>
-          <wp:anchor distT="0" distB="0" distL="114300" distR="114300" simplePos="0" relativeHeight="251658240" behindDoc="0" locked="0" layoutInCell="1" allowOverlap="1" wp14:anchorId="47513ED2" wp14:editId="4BEC9C74">
+          <wp:anchor distT="0" distB="0" distL="114300" distR="114300" simplePos="0" relativeHeight="251661312" behindDoc="0" locked="0" layoutInCell="1" allowOverlap="1" wp14:anchorId="4395FD01" wp14:editId="17D93F6F">
             <wp:simplePos x="0" y="0"/>
-            <wp:positionH relativeFrom="margin">
-              <wp:posOffset>6172200</wp:posOffset>
+            <wp:positionH relativeFrom="column">
+              <wp:posOffset>6181725</wp:posOffset>
             </wp:positionH>
             <wp:positionV relativeFrom="paragraph">
-              <wp:posOffset>-182880</wp:posOffset>
+              <wp:posOffset>-171450</wp:posOffset>
             </wp:positionV>
             <wp:extent cx="914400" cy="914400"/>
             <wp:effectExtent l="0" t="0" r="0" b="0"/>
             <wp:wrapNone/>
-            <wp:docPr id="1704735723" name="Picture 1"/>
+            <wp:docPr id="2125276989" name="Picture 1" descr="A qr code with a black and white background&#10;&#10;AI-generated content may be incorrect."/>
             <wp:cNvGraphicFramePr>
               <a:graphicFrameLocks xmlns:a="http://schemas.openxmlformats.org/drawingml/2006/main" noChangeAspect="1"/>
             </wp:cNvGraphicFramePr>
@@ -46,10 +43,8 @@
               <a:graphicData uri="http://schemas.openxmlformats.org/drawingml/2006/picture">
                 <pic:pic xmlns:pic="http://schemas.openxmlformats.org/drawingml/2006/picture">
                   <pic:nvPicPr>
-                    <pic:cNvPr id="0" name="Picture 2"/>
-                    <pic:cNvPicPr>
-                      <a:picLocks noChangeAspect="1" noChangeArrowheads="1"/>
-                    </pic:cNvPicPr>
+                    <pic:cNvPr id="2125276989" name="Picture 1" descr="A qr code with a black and white background&#10;&#10;AI-generated content may be incorrect."/>
+                    <pic:cNvPicPr/>
                   </pic:nvPicPr>
                   <pic:blipFill>
                     <a:blip r:embed="rId8" cstate="print">
@@ -59,12 +54,11 @@
                         </a:ext>
                       </a:extLst>
                     </a:blip>
-                    <a:srcRect/>
                     <a:stretch>
                       <a:fillRect/>
                     </a:stretch>
                   </pic:blipFill>
-                  <pic:spPr bwMode="auto">
+                  <pic:spPr>
                     <a:xfrm>
                       <a:off x="0" y="0"/>
                       <a:ext cx="914400" cy="914400"/>
@@ -72,17 +66,10 @@
                     <a:prstGeom prst="rect">
                       <a:avLst/>
                     </a:prstGeom>
-                    <a:noFill/>
                   </pic:spPr>
                 </pic:pic>
               </a:graphicData>
             </a:graphic>
-            <wp14:sizeRelH relativeFrom="margin">
-              <wp14:pctWidth>0</wp14:pctWidth>
-            </wp14:sizeRelH>
-            <wp14:sizeRelV relativeFrom="margin">
-              <wp14:pctHeight>0</wp14:pctHeight>
-            </wp14:sizeRelV>
           </wp:anchor>
         </w:drawing>
       </w:r>
@@ -4670,6 +4657,7 @@
   <w:style w:type="character" w:default="1" w:styleId="DefaultParagraphFont">
     <w:name w:val="Default Paragraph Font"/>
     <w:uiPriority w:val="1"/>
+    <w:semiHidden/>
     <w:unhideWhenUsed/>
   </w:style>
   <w:style w:type="table" w:default="1" w:styleId="TableNormal">

</xml_diff>